<commit_message>
commiting new changes to contactPageMailer; created config file to store variables for my email and password,
</commit_message>
<xml_diff>
--- a/Resume.docx
+++ b/Resume.docx
@@ -401,27 +401,7 @@
           <w:sz w:val="20"/>
           <w:szCs w:val="20"/>
         </w:rPr>
-        <w:t xml:space="preserve">, </w:t>
-      </w:r>
-      <w:proofErr w:type="spellStart"/>
-      <w:r>
-        <w:rPr>
-          <w:rFonts w:ascii="Calibri" w:eastAsia="Calibri" w:hAnsi="Calibri" w:cs="Calibri"/>
-          <w:color w:val="000000"/>
-          <w:sz w:val="20"/>
-          <w:szCs w:val="20"/>
-        </w:rPr>
-        <w:t>Prolog</w:t>
-      </w:r>
-      <w:proofErr w:type="spellEnd"/>
-      <w:r>
-        <w:rPr>
-          <w:rFonts w:ascii="Calibri" w:eastAsia="Calibri" w:hAnsi="Calibri" w:cs="Calibri"/>
-          <w:color w:val="000000"/>
-          <w:sz w:val="20"/>
-          <w:szCs w:val="20"/>
-        </w:rPr>
-        <w:t>, Haskell, Bash, C++, SQL,</w:t>
+        <w:t>, Prolog, Haskell, Bash, C++, SQL,</w:t>
       </w:r>
       <w:r>
         <w:rPr>
@@ -1424,23 +1404,47 @@
           <w:sz w:val="20"/>
           <w:szCs w:val="20"/>
         </w:rPr>
-        <w:t xml:space="preserve">Assisted in the design and development of a video game using </w:t>
-      </w:r>
-      <w:r>
-        <w:rPr>
-          <w:rFonts w:ascii="Calibri" w:eastAsia="Calibri" w:hAnsi="Calibri" w:cs="Calibri"/>
-          <w:sz w:val="20"/>
-          <w:szCs w:val="20"/>
-        </w:rPr>
-        <w:t xml:space="preserve">Visual Studios and </w:t>
-      </w:r>
-      <w:r>
-        <w:rPr>
-          <w:rFonts w:ascii="Calibri" w:eastAsia="Calibri" w:hAnsi="Calibri" w:cs="Calibri"/>
-          <w:sz w:val="20"/>
-          <w:szCs w:val="20"/>
-        </w:rPr>
-        <w:t>Unity, that was showcased at Queen’s University’s annual Creative Computing Exhibition</w:t>
+        <w:t>Developed my own personal webfolio</w:t>
+      </w:r>
+      <w:r>
+        <w:rPr>
+          <w:rFonts w:ascii="Calibri" w:eastAsia="Calibri" w:hAnsi="Calibri" w:cs="Calibri"/>
+          <w:sz w:val="20"/>
+          <w:szCs w:val="20"/>
+        </w:rPr>
+        <w:t>/online resume</w:t>
+      </w:r>
+      <w:r>
+        <w:rPr>
+          <w:rFonts w:ascii="Calibri" w:eastAsia="Calibri" w:hAnsi="Calibri" w:cs="Calibri"/>
+          <w:sz w:val="20"/>
+          <w:szCs w:val="20"/>
+        </w:rPr>
+        <w:t xml:space="preserve"> website</w:t>
+      </w:r>
+      <w:r>
+        <w:rPr>
+          <w:rFonts w:ascii="Calibri" w:eastAsia="Calibri" w:hAnsi="Calibri" w:cs="Calibri"/>
+          <w:sz w:val="20"/>
+          <w:szCs w:val="20"/>
+        </w:rPr>
+        <w:t xml:space="preserve"> using HTML, CSS, PHP and </w:t>
+      </w:r>
+      <w:r>
+        <w:rPr>
+          <w:rFonts w:ascii="Calibri" w:eastAsia="Calibri" w:hAnsi="Calibri" w:cs="Calibri"/>
+          <w:sz w:val="20"/>
+          <w:szCs w:val="20"/>
+        </w:rPr>
+        <w:t xml:space="preserve">some </w:t>
+      </w:r>
+      <w:r>
+        <w:rPr>
+          <w:rFonts w:ascii="Calibri" w:eastAsia="Calibri" w:hAnsi="Calibri" w:cs="Calibri"/>
+          <w:sz w:val="20"/>
+          <w:szCs w:val="20"/>
+        </w:rPr>
+        <w:t>Javascript</w:t>
       </w:r>
       <w:r>
         <w:rPr>
@@ -1449,15 +1453,6 @@
           <w:szCs w:val="20"/>
         </w:rPr>
         <w:t xml:space="preserve"> </w:t>
-      </w:r>
-      <w:r>
-        <w:rPr>
-          <w:rFonts w:ascii="Calibri" w:eastAsia="Calibri" w:hAnsi="Calibri" w:cs="Calibri"/>
-          <w:sz w:val="20"/>
-          <w:szCs w:val="20"/>
-          <w:u w:val="single"/>
-        </w:rPr>
-        <w:t>https://github.com/Bwsmorgan/The-G.O.A.T-Game.git</w:t>
       </w:r>
     </w:p>
     <w:p>
@@ -1478,31 +1473,68 @@
       <w:r>
         <w:rPr>
           <w:rFonts w:ascii="Calibri" w:eastAsia="Calibri" w:hAnsi="Calibri" w:cs="Calibri"/>
+          <w:sz w:val="20"/>
+          <w:szCs w:val="20"/>
+        </w:rPr>
+        <w:t xml:space="preserve">Assisted in the design and development of a video game using </w:t>
+      </w:r>
+      <w:r>
+        <w:rPr>
+          <w:rFonts w:ascii="Calibri" w:eastAsia="Calibri" w:hAnsi="Calibri" w:cs="Calibri"/>
+          <w:sz w:val="20"/>
+          <w:szCs w:val="20"/>
+        </w:rPr>
+        <w:t xml:space="preserve">Visual Studios and </w:t>
+      </w:r>
+      <w:r>
+        <w:rPr>
+          <w:rFonts w:ascii="Calibri" w:eastAsia="Calibri" w:hAnsi="Calibri" w:cs="Calibri"/>
+          <w:sz w:val="20"/>
+          <w:szCs w:val="20"/>
+        </w:rPr>
+        <w:t>Unity, that was showcased at Queen’s University’s annual Creative Computing Exhibition</w:t>
+      </w:r>
+      <w:r>
+        <w:rPr>
+          <w:rFonts w:ascii="Calibri" w:eastAsia="Calibri" w:hAnsi="Calibri" w:cs="Calibri"/>
+          <w:sz w:val="20"/>
+          <w:szCs w:val="20"/>
+        </w:rPr>
+        <w:t xml:space="preserve"> </w:t>
+      </w:r>
+      <w:r>
+        <w:rPr>
+          <w:rFonts w:ascii="Calibri" w:eastAsia="Calibri" w:hAnsi="Calibri" w:cs="Calibri"/>
+          <w:sz w:val="20"/>
+          <w:szCs w:val="20"/>
+          <w:u w:val="single"/>
+        </w:rPr>
+        <w:t>https://github.com/Bwsmorgan/The-G.O.A.T-Game.git</w:t>
+      </w:r>
+    </w:p>
+    <w:p>
+      <w:pPr>
+        <w:numPr>
+          <w:ilvl w:val="0"/>
+          <w:numId w:val="3"/>
+        </w:numPr>
+        <w:pBdr>
+          <w:top w:val="nil"/>
+          <w:left w:val="nil"/>
+          <w:bottom w:val="nil"/>
+          <w:right w:val="nil"/>
+          <w:between w:val="nil"/>
+        </w:pBdr>
+        <w:ind w:left="970" w:hanging="357"/>
+      </w:pPr>
+      <w:r>
+        <w:rPr>
+          <w:rFonts w:ascii="Calibri" w:eastAsia="Calibri" w:hAnsi="Calibri" w:cs="Calibri"/>
           <w:color w:val="000000"/>
           <w:sz w:val="20"/>
           <w:szCs w:val="20"/>
         </w:rPr>
-        <w:t xml:space="preserve">In my first year at Queen’s </w:t>
-      </w:r>
-      <w:proofErr w:type="gramStart"/>
-      <w:r>
-        <w:rPr>
-          <w:rFonts w:ascii="Calibri" w:eastAsia="Calibri" w:hAnsi="Calibri" w:cs="Calibri"/>
-          <w:color w:val="000000"/>
-          <w:sz w:val="20"/>
-          <w:szCs w:val="20"/>
-        </w:rPr>
-        <w:t>University</w:t>
-      </w:r>
-      <w:proofErr w:type="gramEnd"/>
-      <w:r>
-        <w:rPr>
-          <w:rFonts w:ascii="Calibri" w:eastAsia="Calibri" w:hAnsi="Calibri" w:cs="Calibri"/>
-          <w:color w:val="000000"/>
-          <w:sz w:val="20"/>
-          <w:szCs w:val="20"/>
-        </w:rPr>
-        <w:t xml:space="preserve"> I assisted in designing a modified perpetual motion sculpture using a PlayStation Camera that captured and displayed on a screen the motion of an infrared LED, while simultaneously producing an array of sounds based on its X and Y coordinates </w:t>
+        <w:t xml:space="preserve">In my first year at Queen’s University I assisted in designing a modified perpetual motion sculpture using a PlayStation Camera that captured and displayed on a screen the motion of an infrared LED, while simultaneously producing an array of sounds based on its X and Y coordinates </w:t>
       </w:r>
     </w:p>
     <w:p>

</xml_diff>